<commit_message>
update to 2018 syllabus
</commit_message>
<xml_diff>
--- a/schedule/syllabus_2018_spring.docx
+++ b/schedule/syllabus_2018_spring.docx
@@ -88,8 +88,6 @@
           <w:rFonts w:asciiTheme="minorHAnsi" w:hAnsiTheme="minorHAnsi"/>
           <w:iCs/>
           <w:color w:val="000000"/>
-          <w:sz w:val="24"/>
-          <w:szCs w:val="24"/>
         </w:rPr>
       </w:pPr>
       <w:r>
@@ -97,28 +95,14 @@
           <w:rFonts w:asciiTheme="minorHAnsi" w:hAnsiTheme="minorHAnsi"/>
           <w:iCs/>
           <w:color w:val="000000"/>
-          <w:sz w:val="24"/>
-          <w:szCs w:val="24"/>
-        </w:rPr>
-        <w:t>This course consists of four laboratory experiments that concentrate on radio instrumentation and laboratory techniques. We will build receiving, observing, and data analysis systems for two telescopes: a single-dish 21-cm line system, and a 12-GHz interferometer. We will use these telescopes for astronomical observing projects including structure of the Milky Way galaxy, precise position measurement of several radio sources, and measurement of the radio brightness distributions of the sun and moon with high angular resolution. There is a heavy emphasis on digital data acquisition, software development in the Python language, a</w:t>
+        </w:rPr>
+        <w:t>This course consists of four laboratory experiments that concentrate on radio instrumentation and laboratory techniques. We will build receiving, observing, and data analysis systems for two telescopes: a single-dish 21-cm line system, and a 12-GHz interferometer. We will use these telescopes for astronomical observing projects including structure of the Milky Way galaxy, precise position measurement of several radio sources, and measurement of the radio brightness distributions of the sun and moon with high angular resolution. There is a heavy emphasis on digital data acquisition, software development in the Python language, and high-quality written reports</w:t>
       </w:r>
       <w:r>
         <w:rPr>
           <w:rFonts w:asciiTheme="minorHAnsi" w:hAnsiTheme="minorHAnsi"/>
           <w:iCs/>
           <w:color w:val="000000"/>
-          <w:sz w:val="24"/>
-          <w:szCs w:val="24"/>
-        </w:rPr>
-        <w:t>nd high-quality written reports</w:t>
-      </w:r>
-      <w:r>
-        <w:rPr>
-          <w:rFonts w:asciiTheme="minorHAnsi" w:hAnsiTheme="minorHAnsi"/>
-          <w:iCs/>
-          <w:color w:val="000000"/>
-          <w:sz w:val="24"/>
-          <w:szCs w:val="24"/>
         </w:rPr>
         <w:t>.</w:t>
       </w:r>
@@ -133,16 +117,16 @@
         <w:rPr>
           <w:rFonts w:asciiTheme="minorHAnsi" w:hAnsiTheme="minorHAnsi"/>
           <w:color w:val="000000"/>
-          <w:sz w:val="24"/>
-          <w:szCs w:val="24"/>
+          <w:sz w:val="22"/>
+          <w:szCs w:val="22"/>
         </w:rPr>
       </w:pPr>
       <w:r>
         <w:rPr>
           <w:rFonts w:asciiTheme="minorHAnsi" w:hAnsiTheme="minorHAnsi"/>
           <w:color w:val="000000"/>
-          <w:sz w:val="24"/>
-          <w:szCs w:val="24"/>
+          <w:sz w:val="22"/>
+          <w:szCs w:val="22"/>
         </w:rPr>
         <w:t xml:space="preserve">Prof. Aaron Parsons </w:t>
       </w:r>
@@ -156,16 +140,16 @@
         <w:rPr>
           <w:rFonts w:asciiTheme="minorHAnsi" w:hAnsiTheme="minorHAnsi"/>
           <w:color w:val="000000"/>
-          <w:sz w:val="24"/>
-          <w:szCs w:val="24"/>
+          <w:sz w:val="22"/>
+          <w:szCs w:val="22"/>
         </w:rPr>
       </w:pPr>
       <w:r>
         <w:rPr>
           <w:rFonts w:asciiTheme="minorHAnsi" w:hAnsiTheme="minorHAnsi"/>
           <w:color w:val="000000"/>
-          <w:sz w:val="24"/>
-          <w:szCs w:val="24"/>
+          <w:sz w:val="22"/>
+          <w:szCs w:val="22"/>
           <w:u w:val="single"/>
         </w:rPr>
         <w:t>Classes:</w:t>
@@ -174,92 +158,105 @@
         <w:rPr>
           <w:rFonts w:asciiTheme="minorHAnsi" w:hAnsiTheme="minorHAnsi"/>
           <w:color w:val="000000"/>
-          <w:sz w:val="24"/>
-          <w:szCs w:val="24"/>
-        </w:rPr>
-        <w:t xml:space="preserve"> Tu</w:t>
-      </w:r>
+          <w:sz w:val="22"/>
+          <w:szCs w:val="22"/>
+        </w:rPr>
+        <w:t xml:space="preserve"> </w:t>
+      </w:r>
+      <w:proofErr w:type="spellStart"/>
       <w:r>
         <w:rPr>
           <w:rFonts w:asciiTheme="minorHAnsi" w:hAnsiTheme="minorHAnsi"/>
           <w:color w:val="000000"/>
-          <w:sz w:val="24"/>
-          <w:szCs w:val="24"/>
-        </w:rPr>
-        <w:t xml:space="preserve"> </w:t>
-      </w:r>
+          <w:sz w:val="22"/>
+          <w:szCs w:val="22"/>
+        </w:rPr>
+        <w:t>Tu</w:t>
+      </w:r>
+      <w:proofErr w:type="spellEnd"/>
       <w:r>
         <w:rPr>
           <w:rFonts w:asciiTheme="minorHAnsi" w:hAnsiTheme="minorHAnsi"/>
           <w:color w:val="000000"/>
-          <w:sz w:val="24"/>
-          <w:szCs w:val="24"/>
-        </w:rPr>
-        <w:t>6:00</w:t>
+          <w:sz w:val="22"/>
+          <w:szCs w:val="22"/>
+        </w:rPr>
+        <w:t xml:space="preserve"> </w:t>
       </w:r>
       <w:r>
         <w:rPr>
           <w:rFonts w:asciiTheme="minorHAnsi" w:hAnsiTheme="minorHAnsi"/>
           <w:color w:val="000000"/>
-          <w:sz w:val="24"/>
-          <w:szCs w:val="24"/>
-        </w:rPr>
-        <w:t xml:space="preserve"> - </w:t>
+          <w:sz w:val="22"/>
+          <w:szCs w:val="22"/>
+        </w:rPr>
+        <w:t>6:00</w:t>
       </w:r>
       <w:r>
         <w:rPr>
           <w:rFonts w:asciiTheme="minorHAnsi" w:hAnsiTheme="minorHAnsi"/>
           <w:color w:val="000000"/>
-          <w:sz w:val="24"/>
-          <w:szCs w:val="24"/>
-        </w:rPr>
-        <w:t>10</w:t>
+          <w:sz w:val="22"/>
+          <w:szCs w:val="22"/>
+        </w:rPr>
+        <w:t xml:space="preserve"> - </w:t>
       </w:r>
       <w:r>
         <w:rPr>
           <w:rFonts w:asciiTheme="minorHAnsi" w:hAnsiTheme="minorHAnsi"/>
           <w:color w:val="000000"/>
-          <w:sz w:val="24"/>
-          <w:szCs w:val="24"/>
-        </w:rPr>
-        <w:t>:00</w:t>
+          <w:sz w:val="22"/>
+          <w:szCs w:val="22"/>
+        </w:rPr>
+        <w:t>10</w:t>
       </w:r>
       <w:r>
         <w:rPr>
           <w:rFonts w:asciiTheme="minorHAnsi" w:hAnsiTheme="minorHAnsi"/>
           <w:color w:val="000000"/>
-          <w:sz w:val="24"/>
-          <w:szCs w:val="24"/>
-        </w:rPr>
-        <w:t>p</w:t>
+          <w:sz w:val="22"/>
+          <w:szCs w:val="22"/>
+        </w:rPr>
+        <w:t>:00</w:t>
       </w:r>
       <w:r>
         <w:rPr>
           <w:rFonts w:asciiTheme="minorHAnsi" w:hAnsiTheme="minorHAnsi"/>
           <w:color w:val="000000"/>
-          <w:sz w:val="24"/>
-          <w:szCs w:val="24"/>
-        </w:rPr>
-        <w:t xml:space="preserve">, </w:t>
+          <w:sz w:val="22"/>
+          <w:szCs w:val="22"/>
+        </w:rPr>
+        <w:t>p</w:t>
       </w:r>
       <w:r>
         <w:rPr>
           <w:rFonts w:asciiTheme="minorHAnsi" w:hAnsiTheme="minorHAnsi"/>
           <w:color w:val="000000"/>
-          <w:sz w:val="24"/>
-          <w:szCs w:val="24"/>
-        </w:rPr>
-        <w:t>Campbell 5</w:t>
+          <w:sz w:val="22"/>
+          <w:szCs w:val="22"/>
+        </w:rPr>
+        <w:t xml:space="preserve">, </w:t>
       </w:r>
       <w:r>
         <w:rPr>
           <w:rFonts w:asciiTheme="minorHAnsi" w:hAnsiTheme="minorHAnsi"/>
           <w:color w:val="000000"/>
-          <w:sz w:val="24"/>
-          <w:szCs w:val="24"/>
-        </w:rPr>
-        <w:t>25</w:t>
-      </w:r>
+          <w:sz w:val="22"/>
+          <w:szCs w:val="22"/>
+        </w:rPr>
+        <w:t>Campbell 5</w:t>
+      </w:r>
+      <w:r>
+        <w:rPr>
+          <w:rFonts w:asciiTheme="minorHAnsi" w:hAnsiTheme="minorHAnsi"/>
+          <w:color w:val="000000"/>
+          <w:sz w:val="22"/>
+          <w:szCs w:val="22"/>
+        </w:rPr>
+        <w:t>41</w:t>
+      </w:r>
+      <w:bookmarkStart w:id="0" w:name="_GoBack"/>
+      <w:bookmarkEnd w:id="0"/>
     </w:p>
     <w:p>
       <w:pPr>
@@ -270,16 +267,16 @@
         <w:rPr>
           <w:rFonts w:asciiTheme="minorHAnsi" w:hAnsiTheme="minorHAnsi"/>
           <w:color w:val="000000"/>
-          <w:sz w:val="24"/>
-          <w:szCs w:val="24"/>
+          <w:sz w:val="22"/>
+          <w:szCs w:val="22"/>
         </w:rPr>
       </w:pPr>
       <w:r>
         <w:rPr>
           <w:rFonts w:asciiTheme="minorHAnsi" w:hAnsiTheme="minorHAnsi"/>
           <w:color w:val="000000"/>
-          <w:sz w:val="24"/>
-          <w:szCs w:val="24"/>
+          <w:sz w:val="22"/>
+          <w:szCs w:val="22"/>
           <w:u w:val="single"/>
         </w:rPr>
         <w:t>Email:</w:t>
@@ -288,8 +285,8 @@
         <w:rPr>
           <w:rFonts w:asciiTheme="minorHAnsi" w:hAnsiTheme="minorHAnsi"/>
           <w:color w:val="000000"/>
-          <w:sz w:val="24"/>
-          <w:szCs w:val="24"/>
+          <w:sz w:val="22"/>
+          <w:szCs w:val="22"/>
         </w:rPr>
         <w:t xml:space="preserve"> </w:t>
       </w:r>
@@ -298,8 +295,8 @@
           <w:rPr>
             <w:rStyle w:val="Hyperlink"/>
             <w:rFonts w:asciiTheme="minorHAnsi" w:hAnsiTheme="minorHAnsi"/>
-            <w:sz w:val="24"/>
-            <w:szCs w:val="24"/>
+            <w:sz w:val="22"/>
+            <w:szCs w:val="22"/>
           </w:rPr>
           <w:t>aparsons@berkeley.edu</w:t>
         </w:r>
@@ -314,16 +311,16 @@
         <w:rPr>
           <w:rFonts w:asciiTheme="minorHAnsi" w:hAnsiTheme="minorHAnsi"/>
           <w:color w:val="000000"/>
-          <w:sz w:val="24"/>
-          <w:szCs w:val="24"/>
+          <w:sz w:val="22"/>
+          <w:szCs w:val="22"/>
         </w:rPr>
       </w:pPr>
       <w:r>
         <w:rPr>
           <w:rFonts w:asciiTheme="minorHAnsi" w:hAnsiTheme="minorHAnsi"/>
           <w:color w:val="000000"/>
-          <w:sz w:val="24"/>
-          <w:szCs w:val="24"/>
+          <w:sz w:val="22"/>
+          <w:szCs w:val="22"/>
           <w:u w:val="single"/>
         </w:rPr>
         <w:t>Office</w:t>
@@ -332,8 +329,8 @@
         <w:rPr>
           <w:rFonts w:asciiTheme="minorHAnsi" w:hAnsiTheme="minorHAnsi"/>
           <w:color w:val="000000"/>
-          <w:sz w:val="24"/>
-          <w:szCs w:val="24"/>
+          <w:sz w:val="22"/>
+          <w:szCs w:val="22"/>
         </w:rPr>
         <w:t xml:space="preserve">: </w:t>
       </w:r>
@@ -341,8 +338,8 @@
         <w:rPr>
           <w:rFonts w:asciiTheme="minorHAnsi" w:hAnsiTheme="minorHAnsi"/>
           <w:color w:val="000000"/>
-          <w:sz w:val="24"/>
-          <w:szCs w:val="24"/>
+          <w:sz w:val="22"/>
+          <w:szCs w:val="22"/>
         </w:rPr>
         <w:t>Campbell 455</w:t>
       </w:r>
@@ -356,28 +353,58 @@
         <w:rPr>
           <w:rFonts w:asciiTheme="minorHAnsi" w:hAnsiTheme="minorHAnsi"/>
           <w:color w:val="000000"/>
-          <w:sz w:val="24"/>
-          <w:szCs w:val="24"/>
+          <w:sz w:val="22"/>
+          <w:szCs w:val="22"/>
         </w:rPr>
       </w:pPr>
     </w:p>
     <w:p>
-      <w:r>
+      <w:pPr>
+        <w:rPr>
+          <w:sz w:val="22"/>
+          <w:szCs w:val="22"/>
+        </w:rPr>
+      </w:pPr>
+      <w:r>
+        <w:rPr>
+          <w:sz w:val="22"/>
+          <w:szCs w:val="22"/>
+        </w:rPr>
         <w:t>Class Participation</w:t>
       </w:r>
       <w:r>
+        <w:rPr>
+          <w:sz w:val="22"/>
+          <w:szCs w:val="22"/>
+        </w:rPr>
         <w:t xml:space="preserve"> (</w:t>
       </w:r>
       <w:r>
+        <w:rPr>
+          <w:sz w:val="22"/>
+          <w:szCs w:val="22"/>
+        </w:rPr>
         <w:t>3</w:t>
       </w:r>
       <w:r>
+        <w:rPr>
+          <w:sz w:val="22"/>
+          <w:szCs w:val="22"/>
+        </w:rPr>
         <w:t>0%</w:t>
       </w:r>
       <w:r>
+        <w:rPr>
+          <w:sz w:val="22"/>
+          <w:szCs w:val="22"/>
+        </w:rPr>
         <w:t xml:space="preserve"> of grade</w:t>
       </w:r>
       <w:r>
+        <w:rPr>
+          <w:sz w:val="22"/>
+          <w:szCs w:val="22"/>
+        </w:rPr>
         <w:t>):</w:t>
       </w:r>
     </w:p>
@@ -388,8 +415,16 @@
           <w:ilvl w:val="0"/>
           <w:numId w:val="2"/>
         </w:numPr>
-      </w:pPr>
-      <w:r>
+        <w:rPr>
+          <w:sz w:val="22"/>
+          <w:szCs w:val="22"/>
+        </w:rPr>
+      </w:pPr>
+      <w:r>
+        <w:rPr>
+          <w:sz w:val="22"/>
+          <w:szCs w:val="22"/>
+        </w:rPr>
         <w:t>Presenting work during weekly “show and tell”</w:t>
       </w:r>
     </w:p>
@@ -400,19 +435,45 @@
           <w:ilvl w:val="0"/>
           <w:numId w:val="2"/>
         </w:numPr>
-      </w:pPr>
-      <w:r>
+        <w:rPr>
+          <w:sz w:val="22"/>
+          <w:szCs w:val="22"/>
+        </w:rPr>
+      </w:pPr>
+      <w:r>
+        <w:rPr>
+          <w:sz w:val="22"/>
+          <w:szCs w:val="22"/>
+        </w:rPr>
         <w:t>Active engagement in class discussion and lecture</w:t>
       </w:r>
     </w:p>
     <w:p>
-      <w:r>
+      <w:pPr>
+        <w:rPr>
+          <w:sz w:val="22"/>
+          <w:szCs w:val="22"/>
+        </w:rPr>
+      </w:pPr>
+      <w:r>
+        <w:rPr>
+          <w:sz w:val="22"/>
+          <w:szCs w:val="22"/>
+        </w:rPr>
         <w:t>Lab Reports (7</w:t>
       </w:r>
       <w:r>
+        <w:rPr>
+          <w:sz w:val="22"/>
+          <w:szCs w:val="22"/>
+        </w:rPr>
         <w:t>0%)</w:t>
       </w:r>
       <w:r>
+        <w:rPr>
+          <w:sz w:val="22"/>
+          <w:szCs w:val="22"/>
+        </w:rPr>
         <w:t xml:space="preserve">: </w:t>
       </w:r>
     </w:p>
@@ -423,18 +484,32 @@
           <w:ilvl w:val="0"/>
           <w:numId w:val="1"/>
         </w:numPr>
-      </w:pPr>
-      <w:r>
+        <w:rPr>
+          <w:sz w:val="22"/>
+          <w:szCs w:val="22"/>
+        </w:rPr>
+      </w:pPr>
+      <w:r>
+        <w:rPr>
+          <w:sz w:val="22"/>
+          <w:szCs w:val="22"/>
+        </w:rPr>
         <w:t xml:space="preserve">due </w:t>
       </w:r>
       <w:r>
         <w:rPr>
           <w:b/>
           <w:bCs/>
+          <w:sz w:val="22"/>
+          <w:szCs w:val="22"/>
         </w:rPr>
         <w:t>before</w:t>
       </w:r>
       <w:r>
+        <w:rPr>
+          <w:sz w:val="22"/>
+          <w:szCs w:val="22"/>
+        </w:rPr>
         <w:t xml:space="preserve"> class on Tuesday.  </w:t>
       </w:r>
     </w:p>
@@ -445,8 +520,16 @@
           <w:ilvl w:val="0"/>
           <w:numId w:val="1"/>
         </w:numPr>
-      </w:pPr>
-      <w:r>
+        <w:rPr>
+          <w:sz w:val="22"/>
+          <w:szCs w:val="22"/>
+        </w:rPr>
+      </w:pPr>
+      <w:r>
+        <w:rPr>
+          <w:sz w:val="22"/>
+          <w:szCs w:val="22"/>
+        </w:rPr>
         <w:t>-10% for each day late</w:t>
       </w:r>
     </w:p>
@@ -457,35 +540,79 @@
           <w:ilvl w:val="0"/>
           <w:numId w:val="1"/>
         </w:numPr>
-      </w:pPr>
-      <w:r>
+        <w:rPr>
+          <w:sz w:val="22"/>
+          <w:szCs w:val="22"/>
+        </w:rPr>
+      </w:pPr>
+      <w:r>
+        <w:rPr>
+          <w:sz w:val="22"/>
+          <w:szCs w:val="22"/>
+        </w:rPr>
         <w:t>collaborate (</w:t>
       </w:r>
       <w:r>
+        <w:rPr>
+          <w:sz w:val="22"/>
+          <w:szCs w:val="22"/>
+        </w:rPr>
         <w:t>talk</w:t>
       </w:r>
       <w:r>
+        <w:rPr>
+          <w:sz w:val="22"/>
+          <w:szCs w:val="22"/>
+        </w:rPr>
         <w:t>, draw pictures</w:t>
       </w:r>
       <w:r>
+        <w:rPr>
+          <w:sz w:val="22"/>
+          <w:szCs w:val="22"/>
+        </w:rPr>
         <w:t>, collect data</w:t>
       </w:r>
       <w:r>
+        <w:rPr>
+          <w:sz w:val="22"/>
+          <w:szCs w:val="22"/>
+        </w:rPr>
         <w:t>)</w:t>
       </w:r>
       <w:r>
+        <w:rPr>
+          <w:sz w:val="22"/>
+          <w:szCs w:val="22"/>
+        </w:rPr>
         <w:t xml:space="preserve"> </w:t>
       </w:r>
       <w:r>
+        <w:rPr>
+          <w:sz w:val="22"/>
+          <w:szCs w:val="22"/>
+        </w:rPr>
         <w:t>with your lab</w:t>
       </w:r>
       <w:r>
+        <w:rPr>
+          <w:sz w:val="22"/>
+          <w:szCs w:val="22"/>
+        </w:rPr>
         <w:t xml:space="preserve"> </w:t>
       </w:r>
       <w:r>
+        <w:rPr>
+          <w:sz w:val="22"/>
+          <w:szCs w:val="22"/>
+        </w:rPr>
         <w:t xml:space="preserve">mates </w:t>
       </w:r>
       <w:r>
+        <w:rPr>
+          <w:sz w:val="22"/>
+          <w:szCs w:val="22"/>
+        </w:rPr>
         <w:t>…</w:t>
       </w:r>
     </w:p>
@@ -496,34 +623,80 @@
           <w:ilvl w:val="0"/>
           <w:numId w:val="1"/>
         </w:numPr>
-      </w:pPr>
-      <w:r>
+        <w:rPr>
+          <w:sz w:val="22"/>
+          <w:szCs w:val="22"/>
+        </w:rPr>
+      </w:pPr>
+      <w:r>
+        <w:rPr>
+          <w:sz w:val="22"/>
+          <w:szCs w:val="22"/>
+        </w:rPr>
         <w:t xml:space="preserve">… but </w:t>
       </w:r>
       <w:r>
+        <w:rPr>
+          <w:sz w:val="22"/>
+          <w:szCs w:val="22"/>
+        </w:rPr>
         <w:t>implement separately</w:t>
       </w:r>
       <w:r>
+        <w:rPr>
+          <w:sz w:val="22"/>
+          <w:szCs w:val="22"/>
+        </w:rPr>
         <w:t xml:space="preserve"> (</w:t>
       </w:r>
       <w:r>
+        <w:rPr>
+          <w:sz w:val="22"/>
+          <w:szCs w:val="22"/>
+        </w:rPr>
         <w:t xml:space="preserve">your own </w:t>
       </w:r>
       <w:r>
+        <w:rPr>
+          <w:sz w:val="22"/>
+          <w:szCs w:val="22"/>
+        </w:rPr>
         <w:t xml:space="preserve">equations, code, </w:t>
       </w:r>
       <w:r>
+        <w:rPr>
+          <w:sz w:val="22"/>
+          <w:szCs w:val="22"/>
+        </w:rPr>
         <w:t xml:space="preserve">plots, </w:t>
       </w:r>
       <w:r>
+        <w:rPr>
+          <w:sz w:val="22"/>
+          <w:szCs w:val="22"/>
+        </w:rPr>
         <w:t>writing</w:t>
       </w:r>
       <w:r>
+        <w:rPr>
+          <w:sz w:val="22"/>
+          <w:szCs w:val="22"/>
+        </w:rPr>
         <w:t>)</w:t>
       </w:r>
     </w:p>
     <w:p>
-      <w:r>
+      <w:pPr>
+        <w:rPr>
+          <w:sz w:val="22"/>
+          <w:szCs w:val="22"/>
+        </w:rPr>
+      </w:pPr>
+      <w:r>
+        <w:rPr>
+          <w:sz w:val="22"/>
+          <w:szCs w:val="22"/>
+        </w:rPr>
         <w:t>Reading:</w:t>
       </w:r>
     </w:p>
@@ -534,18 +707,54 @@
           <w:ilvl w:val="0"/>
           <w:numId w:val="4"/>
         </w:numPr>
-      </w:pPr>
-      <w:r>
+        <w:rPr>
+          <w:sz w:val="22"/>
+          <w:szCs w:val="22"/>
+        </w:rPr>
+      </w:pPr>
+      <w:r>
+        <w:rPr>
+          <w:sz w:val="22"/>
+          <w:szCs w:val="22"/>
+        </w:rPr>
         <w:t>lab instructions and topical handouts</w:t>
       </w:r>
       <w:r>
+        <w:rPr>
+          <w:sz w:val="22"/>
+          <w:szCs w:val="22"/>
+        </w:rPr>
         <w:t xml:space="preserve"> </w:t>
       </w:r>
       <w:r>
+        <w:rPr>
+          <w:sz w:val="22"/>
+          <w:szCs w:val="22"/>
+        </w:rPr>
         <w:t xml:space="preserve">link </w:t>
       </w:r>
       <w:r>
-        <w:t>on the AstroBaki website</w:t>
+        <w:rPr>
+          <w:sz w:val="22"/>
+          <w:szCs w:val="22"/>
+        </w:rPr>
+        <w:t xml:space="preserve">on the </w:t>
+      </w:r>
+      <w:proofErr w:type="spellStart"/>
+      <w:r>
+        <w:rPr>
+          <w:sz w:val="22"/>
+          <w:szCs w:val="22"/>
+        </w:rPr>
+        <w:t>AstroBaki</w:t>
+      </w:r>
+      <w:proofErr w:type="spellEnd"/>
+      <w:r>
+        <w:rPr>
+          <w:sz w:val="22"/>
+          <w:szCs w:val="22"/>
+        </w:rPr>
+        <w:t xml:space="preserve"> website</w:t>
       </w:r>
     </w:p>
     <w:p>
@@ -576,7 +785,17 @@
       </w:r>
     </w:p>
     <w:p>
-      <w:r>
+      <w:pPr>
+        <w:rPr>
+          <w:sz w:val="22"/>
+          <w:szCs w:val="22"/>
+        </w:rPr>
+      </w:pPr>
+      <w:r>
+        <w:rPr>
+          <w:sz w:val="22"/>
+          <w:szCs w:val="22"/>
+        </w:rPr>
         <w:t>Materials:</w:t>
       </w:r>
     </w:p>
@@ -587,11 +806,23 @@
           <w:ilvl w:val="0"/>
           <w:numId w:val="8"/>
         </w:numPr>
-      </w:pPr>
-      <w:r>
+        <w:rPr>
+          <w:sz w:val="22"/>
+          <w:szCs w:val="22"/>
+        </w:rPr>
+      </w:pPr>
+      <w:r>
+        <w:rPr>
+          <w:sz w:val="22"/>
+          <w:szCs w:val="22"/>
+        </w:rPr>
         <w:t>yo</w:t>
       </w:r>
       <w:r>
+        <w:rPr>
+          <w:sz w:val="22"/>
+          <w:szCs w:val="22"/>
+        </w:rPr>
         <w:t>u may use department computers; an account has been made for you.</w:t>
       </w:r>
     </w:p>
@@ -602,13 +833,31 @@
           <w:ilvl w:val="0"/>
           <w:numId w:val="8"/>
         </w:numPr>
-      </w:pPr>
-      <w:r>
+        <w:rPr>
+          <w:sz w:val="22"/>
+          <w:szCs w:val="22"/>
+        </w:rPr>
+      </w:pPr>
+      <w:r>
+        <w:rPr>
+          <w:sz w:val="22"/>
+          <w:szCs w:val="22"/>
+        </w:rPr>
         <w:t>lab book for notes, recording data, etc.</w:t>
       </w:r>
     </w:p>
     <w:p>
-      <w:r>
+      <w:pPr>
+        <w:rPr>
+          <w:sz w:val="22"/>
+          <w:szCs w:val="22"/>
+        </w:rPr>
+      </w:pPr>
+      <w:r>
+        <w:rPr>
+          <w:sz w:val="22"/>
+          <w:szCs w:val="22"/>
+        </w:rPr>
         <w:t>Schedule:</w:t>
       </w:r>
     </w:p>
@@ -619,14 +868,46 @@
           <w:ilvl w:val="0"/>
           <w:numId w:val="9"/>
         </w:numPr>
-      </w:pPr>
-      <w:r>
-        <w:t xml:space="preserve">See class website (AstroBaki, </w:t>
-      </w:r>
-      <w:r>
+        <w:rPr>
+          <w:sz w:val="22"/>
+          <w:szCs w:val="22"/>
+        </w:rPr>
+      </w:pPr>
+      <w:r>
+        <w:rPr>
+          <w:sz w:val="22"/>
+          <w:szCs w:val="22"/>
+        </w:rPr>
+        <w:t>See class website (</w:t>
+      </w:r>
+      <w:proofErr w:type="spellStart"/>
+      <w:r>
+        <w:rPr>
+          <w:sz w:val="22"/>
+          <w:szCs w:val="22"/>
+        </w:rPr>
+        <w:t>AstroBaki</w:t>
+      </w:r>
+      <w:proofErr w:type="spellEnd"/>
+      <w:r>
+        <w:rPr>
+          <w:sz w:val="22"/>
+          <w:szCs w:val="22"/>
+        </w:rPr>
+        <w:t xml:space="preserve">, </w:t>
+      </w:r>
+      <w:r>
+        <w:rPr>
+          <w:sz w:val="22"/>
+          <w:szCs w:val="22"/>
+        </w:rPr>
         <w:t>Undergraduate Radio Lab</w:t>
       </w:r>
       <w:r>
+        <w:rPr>
+          <w:sz w:val="22"/>
+          <w:szCs w:val="22"/>
+        </w:rPr>
         <w:t>)</w:t>
       </w:r>
     </w:p>
@@ -637,22 +918,52 @@
           <w:ilvl w:val="0"/>
           <w:numId w:val="9"/>
         </w:numPr>
-      </w:pPr>
-      <w:r>
+        <w:rPr>
+          <w:sz w:val="22"/>
+          <w:szCs w:val="22"/>
+        </w:rPr>
+      </w:pPr>
+      <w:r>
+        <w:rPr>
+          <w:sz w:val="22"/>
+          <w:szCs w:val="22"/>
+        </w:rPr>
         <w:t>N</w:t>
       </w:r>
       <w:r>
+        <w:rPr>
+          <w:sz w:val="22"/>
+          <w:szCs w:val="22"/>
+        </w:rPr>
         <w:t xml:space="preserve">O CLASS </w:t>
       </w:r>
       <w:r>
+        <w:rPr>
+          <w:sz w:val="22"/>
+          <w:szCs w:val="22"/>
+        </w:rPr>
         <w:t>3/</w:t>
       </w:r>
       <w:r>
+        <w:rPr>
+          <w:sz w:val="22"/>
+          <w:szCs w:val="22"/>
+        </w:rPr>
         <w:t>27</w:t>
       </w:r>
     </w:p>
     <w:p>
-      <w:r>
+      <w:pPr>
+        <w:rPr>
+          <w:sz w:val="22"/>
+          <w:szCs w:val="22"/>
+        </w:rPr>
+      </w:pPr>
+      <w:r>
+        <w:rPr>
+          <w:sz w:val="22"/>
+          <w:szCs w:val="22"/>
+        </w:rPr>
         <w:t>Lab Rules:</w:t>
       </w:r>
     </w:p>
@@ -663,22 +974,51 @@
           <w:ilvl w:val="0"/>
           <w:numId w:val="10"/>
         </w:numPr>
-      </w:pPr>
-      <w:r>
+        <w:rPr>
+          <w:sz w:val="22"/>
+          <w:szCs w:val="22"/>
+        </w:rPr>
+      </w:pPr>
+      <w:r>
+        <w:rPr>
+          <w:sz w:val="22"/>
+          <w:szCs w:val="22"/>
+        </w:rPr>
         <w:t>N</w:t>
       </w:r>
-      <w:bookmarkStart w:id="0" w:name="_GoBack"/>
-      <w:bookmarkEnd w:id="0"/>
-      <w:r>
+      <w:r>
+        <w:rPr>
+          <w:sz w:val="22"/>
+          <w:szCs w:val="22"/>
+        </w:rPr>
         <w:t xml:space="preserve">o food or beverage in </w:t>
       </w:r>
       <w:r>
-        <w:t>equipment/computer areas</w:t>
-      </w:r>
-      <w:r>
+        <w:rPr>
+          <w:sz w:val="22"/>
+          <w:szCs w:val="22"/>
+        </w:rPr>
+        <w:t>equipment</w:t>
+      </w:r>
+      <w:r>
+        <w:rPr>
+          <w:sz w:val="22"/>
+          <w:szCs w:val="22"/>
+        </w:rPr>
+        <w:t xml:space="preserve"> areas</w:t>
+      </w:r>
+      <w:r>
+        <w:rPr>
+          <w:sz w:val="22"/>
+          <w:szCs w:val="22"/>
+        </w:rPr>
         <w:t>.</w:t>
       </w:r>
       <w:r>
+        <w:rPr>
+          <w:sz w:val="22"/>
+          <w:szCs w:val="22"/>
+        </w:rPr>
         <w:t xml:space="preserve">  Keep the lab clean.</w:t>
       </w:r>
     </w:p>
@@ -689,8 +1029,16 @@
           <w:ilvl w:val="0"/>
           <w:numId w:val="10"/>
         </w:numPr>
-      </w:pPr>
-      <w:r>
+        <w:rPr>
+          <w:sz w:val="22"/>
+          <w:szCs w:val="22"/>
+        </w:rPr>
+      </w:pPr>
+      <w:r>
+        <w:rPr>
+          <w:sz w:val="22"/>
+          <w:szCs w:val="22"/>
+        </w:rPr>
         <w:t>Put equipment back where you got it when you are done.</w:t>
       </w:r>
     </w:p>
@@ -701,8 +1049,16 @@
           <w:ilvl w:val="0"/>
           <w:numId w:val="10"/>
         </w:numPr>
-      </w:pPr>
-      <w:r>
+        <w:rPr>
+          <w:sz w:val="22"/>
+          <w:szCs w:val="22"/>
+        </w:rPr>
+      </w:pPr>
+      <w:r>
+        <w:rPr>
+          <w:sz w:val="22"/>
+          <w:szCs w:val="22"/>
+        </w:rPr>
         <w:t>Be careful with equipment, but if you break something, tell us.</w:t>
       </w:r>
     </w:p>
@@ -713,69 +1069,144 @@
           <w:ilvl w:val="0"/>
           <w:numId w:val="10"/>
         </w:numPr>
-      </w:pPr>
-      <w:r>
+        <w:rPr>
+          <w:sz w:val="22"/>
+          <w:szCs w:val="22"/>
+        </w:rPr>
+      </w:pPr>
+      <w:r>
+        <w:rPr>
+          <w:sz w:val="22"/>
+          <w:szCs w:val="22"/>
+        </w:rPr>
         <w:t>No email/games/social media during class hours.</w:t>
-      </w:r>
-    </w:p>
-    <w:p/>
-    <w:p>
-      <w:r>
-        <w:t>Class Conduct:</w:t>
       </w:r>
     </w:p>
     <w:p>
       <w:pPr>
+        <w:rPr>
+          <w:sz w:val="22"/>
+          <w:szCs w:val="22"/>
+        </w:rPr>
+      </w:pPr>
+      <w:r>
+        <w:rPr>
+          <w:sz w:val="22"/>
+          <w:szCs w:val="22"/>
+        </w:rPr>
+        <w:t>Class Conduct:</w:t>
+      </w:r>
+    </w:p>
+    <w:p>
+      <w:pPr>
         <w:ind w:left="720"/>
-      </w:pPr>
-      <w:r>
+        <w:rPr>
+          <w:sz w:val="20"/>
+          <w:szCs w:val="20"/>
+        </w:rPr>
+      </w:pPr>
+      <w:r>
+        <w:rPr>
+          <w:sz w:val="20"/>
+          <w:szCs w:val="20"/>
+        </w:rPr>
         <w:t xml:space="preserve">This is a work-intensive class.  You are </w:t>
       </w:r>
       <w:r>
+        <w:rPr>
+          <w:sz w:val="20"/>
+          <w:szCs w:val="20"/>
+        </w:rPr>
         <w:t>going</w:t>
       </w:r>
       <w:r>
+        <w:rPr>
+          <w:sz w:val="20"/>
+          <w:szCs w:val="20"/>
+        </w:rPr>
         <w:t xml:space="preserve"> to spend significant time on your own in the lab with minimal supervision.  </w:t>
       </w:r>
       <w:r>
-        <w:t xml:space="preserve">At all times, you are expected </w:t>
-      </w:r>
-      <w:r>
-        <w:lastRenderedPageBreak/>
-        <w:t>to abide by the UC Berkeley Code of Conduct (</w:t>
+        <w:rPr>
+          <w:sz w:val="20"/>
+          <w:szCs w:val="20"/>
+        </w:rPr>
+        <w:t>At all times, you are expected to abide by the UC Berkeley Code of Conduct (</w:t>
       </w:r>
       <w:hyperlink r:id="rId7" w:history="1">
         <w:r>
           <w:rPr>
             <w:rStyle w:val="Hyperlink"/>
+            <w:sz w:val="20"/>
+            <w:szCs w:val="20"/>
           </w:rPr>
           <w:t>http://sa.berkeley.edu/code-of-conduct)</w:t>
         </w:r>
       </w:hyperlink>
       <w:r>
+        <w:rPr>
+          <w:sz w:val="20"/>
+          <w:szCs w:val="20"/>
+        </w:rPr>
         <w:t xml:space="preserve">, acting with respect to your peers, GSIs, technicians, and instructor.  </w:t>
       </w:r>
       <w:r>
+        <w:rPr>
+          <w:sz w:val="20"/>
+          <w:szCs w:val="20"/>
+        </w:rPr>
         <w:t>Should you experience any form of harassment or discrimination, we maintain a list of resources that can help you decide how to respond. (</w:t>
       </w:r>
       <w:hyperlink r:id="rId8" w:history="1">
         <w:r>
           <w:rPr>
             <w:rStyle w:val="Hyperlink"/>
+            <w:sz w:val="20"/>
+            <w:szCs w:val="20"/>
           </w:rPr>
           <w:t>https://astro.berkeley.edu/department-resources/reporting-harassment)</w:t>
         </w:r>
       </w:hyperlink>
       <w:r>
-        <w:t>.  GSIs and Instructors are non-confidential reporters; we have a legal obligation to act on a</w:t>
-      </w:r>
-      <w:r>
-        <w:t xml:space="preserve">ny reports of harassment </w:t>
-      </w:r>
-      <w:r>
-        <w:t xml:space="preserve">(sexual or otherwise).  Please know that we take our responsibility extremely seriously. </w:t>
-      </w:r>
-      <w:r>
+        <w:rPr>
+          <w:sz w:val="20"/>
+          <w:szCs w:val="20"/>
+        </w:rPr>
+        <w:t>.  GSIs</w:t>
+      </w:r>
+      <w:r>
+        <w:rPr>
+          <w:sz w:val="20"/>
+          <w:szCs w:val="20"/>
+        </w:rPr>
+        <w:t>, technicians, and i</w:t>
+      </w:r>
+      <w:r>
+        <w:rPr>
+          <w:sz w:val="20"/>
+          <w:szCs w:val="20"/>
+        </w:rPr>
+        <w:t>nstructors are non-confidential reporters; we have a legal obligation to act on a</w:t>
+      </w:r>
+      <w:r>
+        <w:rPr>
+          <w:sz w:val="20"/>
+          <w:szCs w:val="20"/>
+        </w:rPr>
+        <w:t>ny reports of harassment</w:t>
+      </w:r>
+      <w:r>
+        <w:rPr>
+          <w:sz w:val="20"/>
+          <w:szCs w:val="20"/>
+        </w:rPr>
+        <w:t xml:space="preserve">.  Please know that we take our responsibility seriously. </w:t>
+      </w:r>
+      <w:r>
+        <w:rPr>
+          <w:sz w:val="20"/>
+          <w:szCs w:val="20"/>
+        </w:rPr>
         <w:t xml:space="preserve">  </w:t>
       </w:r>
     </w:p>
@@ -2736,7 +3167,7 @@
 </file>
 
 <file path=customXml/itemProps1.xml><?xml version="1.0" encoding="utf-8"?>
-<ds:datastoreItem xmlns:ds="http://schemas.openxmlformats.org/officeDocument/2006/customXml" ds:itemID="{4944BAC3-41D0-8B4D-8242-7A8CBB61A238}">
+<ds:datastoreItem xmlns:ds="http://schemas.openxmlformats.org/officeDocument/2006/customXml" ds:itemID="{A5ED7405-5B1B-D448-AE4C-F4DEE1B28A2F}">
   <ds:schemaRefs>
     <ds:schemaRef ds:uri="http://schemas.openxmlformats.org/officeDocument/2006/bibliography"/>
   </ds:schemaRefs>

</xml_diff>